<commit_message>
Updated WQ Discrete reports and analysis from December 1, 2022 data files part 2
</commit_message>
<xml_diff>
--- a/WQ_Discrete/reports/by_parameter/WC_Discrete_Chlorophyll_a_uncorrected_for_pheophytin_All_Bottom.docx
+++ b/WQ_Discrete/reports/by_parameter/WC_Discrete_Chlorophyll_a_uncorrected_for_pheophytin_All_Bottom.docx
@@ -99,13 +99,13 @@
         <w:t xml:space="preserve"> </w:t>
       </w:r>
       <w:r>
-        <w:t xml:space="preserve">19</w:t>
+        <w:t xml:space="preserve">02</w:t>
       </w:r>
       <w:r>
         <w:t xml:space="preserve"> </w:t>
       </w:r>
       <w:r>
-        <w:t xml:space="preserve">October,</w:t>
+        <w:t xml:space="preserve">December,</w:t>
       </w:r>
       <w:r>
         <w:t xml:space="preserve"> </w:t>
@@ -8444,7 +8444,7 @@
         <w:rPr>
           <w:rStyle w:val="VerbatimChar"/>
         </w:rPr>
-        <w:t xml:space="preserve">## Number of Measurements: 1493, Number Passed Filter: 1493</w:t>
+        <w:t xml:space="preserve">## Number of Measurements: 1400, Number Passed Filter: 1400</w:t>
       </w:r>
       <w:r>
         <w:br/>
@@ -8453,7 +8453,7 @@
         <w:rPr>
           <w:rStyle w:val="VerbatimChar"/>
         </w:rPr>
-        <w:t xml:space="preserve">## I Codes: 3 (0.200938%)</w:t>
+        <w:t xml:space="preserve">## I Codes: 0 (0%)</w:t>
       </w:r>
       <w:r>
         <w:br/>

</xml_diff>